<commit_message>
Edit Throw Bat chanllenge
</commit_message>
<xml_diff>
--- a/Unit6/ThrowBat.docx
+++ b/Unit6/ThrowBat.docx
@@ -15,9 +15,18 @@
           <w:sz w:val="36"/>
           <w:szCs w:val="36"/>
         </w:rPr>
-        <w:t xml:space="preserve">Pepperdine University Online Master of Arts in Educational Technology ©2000-2005 Gary S. Stager </w:t>
+        <w:t xml:space="preserve">Pepperdine University Online Master of Arts in Educational </w:t>
+      </w:r>
+      <w:bookmarkStart w:id="0" w:name="_GoBack"/>
+      <w:r>
+        <w:rPr>
+          <w:sz w:val="36"/>
+          <w:szCs w:val="36"/>
+        </w:rPr>
+        <w:t xml:space="preserve">Technology ©2000-2005 Gary S. Stager </w:t>
       </w:r>
     </w:p>
+    <w:bookmarkEnd w:id="0"/>
     <w:p>
       <w:pPr>
         <w:jc w:val="center"/>
@@ -66,7 +75,22 @@
           <w:sz w:val="40"/>
           <w:szCs w:val="40"/>
         </w:rPr>
-        <w:t xml:space="preserve">Design Brief: Build and program a LEGO athlete to kick, throw or bat an object.   </w:t>
+        <w:t xml:space="preserve">Design Brief: </w:t>
+      </w:r>
+      <w:r>
+        <w:rPr>
+          <w:sz w:val="40"/>
+          <w:szCs w:val="40"/>
+        </w:rPr>
+        <w:t>Build and program a LEGO athlete to kick, throw or bat an object.</w:t>
+      </w:r>
+      <w:r>
+        <w:rPr>
+          <w:i/>
+          <w:sz w:val="40"/>
+          <w:szCs w:val="40"/>
+        </w:rPr>
+        <w:t xml:space="preserve">   </w:t>
       </w:r>
     </w:p>
     <w:p>
@@ -82,12 +106,18 @@
           <w:sz w:val="40"/>
           <w:szCs w:val="40"/>
         </w:rPr>
-        <w:t xml:space="preserve">Extreme Challenge: Create a robotic </w:t>
+        <w:t xml:space="preserve">Extreme Challenge: </w:t>
+      </w:r>
+      <w:r>
+        <w:rPr>
+          <w:sz w:val="40"/>
+          <w:szCs w:val="40"/>
+        </w:rPr>
+        <w:t xml:space="preserve">Create a robotic </w:t>
       </w:r>
       <w:proofErr w:type="spellStart"/>
       <w:r>
         <w:rPr>
-          <w:i/>
           <w:sz w:val="40"/>
           <w:szCs w:val="40"/>
         </w:rPr>
@@ -96,14 +126,11 @@
       <w:proofErr w:type="spellEnd"/>
       <w:r>
         <w:rPr>
-          <w:i/>
           <w:sz w:val="40"/>
           <w:szCs w:val="40"/>
         </w:rPr>
         <w:t xml:space="preserve"> or score- keeping goal!</w:t>
       </w:r>
-      <w:bookmarkStart w:id="0" w:name="_GoBack"/>
-      <w:bookmarkEnd w:id="0"/>
     </w:p>
     <w:sectPr>
       <w:pgSz w:w="12240" w:h="15840"/>

</xml_diff>